<commit_message>
set job-content height to 100vh
</commit_message>
<xml_diff>
--- a/temp.docx
+++ b/temp.docx
@@ -379,7 +379,7 @@
               <w:pStyle w:val="A5"/>
               <w:ind w:firstLine="630"/>
               <w:rPr>
-                <w:rFonts w:eastAsia="PMingLiU"/>
+                <w:rFonts w:eastAsia="PMingLiU" w:hint="default"/>
                 <w:lang w:eastAsia="zh-TW"/>
               </w:rPr>
             </w:pPr>
@@ -468,7 +468,14 @@
                 <w:rFonts w:ascii="宋体" w:eastAsia="宋体" w:hAnsi="宋体" w:cs="宋体"/>
                 <w:lang w:val="zh-TW" w:eastAsia="zh-TW"/>
               </w:rPr>
-              <w:t>齐齐哈尔大学</w:t>
+              <w:t>XXX</w:t>
+            </w:r>
+            <w:r>
+              <w:rPr>
+                <w:rFonts w:ascii="宋体" w:eastAsia="宋体" w:hAnsi="宋体" w:cs="宋体"/>
+                <w:lang w:val="zh-TW" w:eastAsia="zh-TW"/>
+              </w:rPr>
+              <w:t>大学</w:t>
             </w:r>
           </w:p>
         </w:tc>
@@ -528,7 +535,7 @@
               <w:pStyle w:val="A5"/>
               <w:jc w:val="center"/>
               <w:rPr>
-                <w:rFonts w:eastAsia="PMingLiU"/>
+                <w:rFonts w:eastAsia="PMingLiU" w:hint="default"/>
                 <w:lang w:eastAsia="zh-TW"/>
               </w:rPr>
             </w:pPr>
@@ -696,7 +703,7 @@
               <w:pStyle w:val="A5"/>
               <w:jc w:val="center"/>
               <w:rPr>
-                <w:rFonts w:eastAsia="PMingLiU"/>
+                <w:rFonts w:eastAsia="PMingLiU" w:hint="default"/>
                 <w:lang w:eastAsia="zh-TW"/>
               </w:rPr>
             </w:pPr>
@@ -1030,6 +1037,7 @@
                 <w:numId w:val="1"/>
               </w:numPr>
               <w:rPr>
+                <w:rFonts w:hint="default"/>
                 <w:lang w:val="zh-TW" w:eastAsia="zh-TW"/>
               </w:rPr>
             </w:pPr>
@@ -1129,8 +1137,6 @@
               </w:rPr>
               <w:t>公司</w:t>
             </w:r>
-            <w:bookmarkStart w:id="0" w:name="_GoBack"/>
-            <w:bookmarkEnd w:id="0"/>
           </w:p>
         </w:tc>
       </w:tr>
@@ -1222,6 +1228,19 @@
             </w:r>
             <w:r>
               <w:rPr>
+                <w:rFonts w:ascii="宋体" w:eastAsia="宋体" w:hAnsi="宋体" w:cs="Cambria" w:hint="eastAsia"/>
+                <w:b/>
+                <w:kern w:val="2"/>
+                <w:sz w:val="21"/>
+                <w:szCs w:val="21"/>
+                <w:u w:color="000000"/>
+              </w:rPr>
+              <w:t>XX</w:t>
+            </w:r>
+            <w:bookmarkStart w:id="0" w:name="_GoBack"/>
+            <w:bookmarkEnd w:id="0"/>
+            <w:r>
+              <w:rPr>
                 <w:rFonts w:ascii="宋体" w:eastAsia="宋体" w:hAnsi="宋体" w:cs="Cambria"/>
                 <w:b/>
                 <w:kern w:val="2"/>
@@ -1229,7 +1248,7 @@
                 <w:szCs w:val="21"/>
                 <w:u w:color="000000"/>
               </w:rPr>
-              <w:t>08——</w:t>
+              <w:t>——</w:t>
             </w:r>
             <w:r>
               <w:rPr>
@@ -1763,7 +1782,7 @@
               <w:widowControl w:val="0"/>
               <w:jc w:val="both"/>
               <w:rPr>
-                <w:rFonts w:ascii="宋体" w:eastAsia="宋体" w:hAnsi="宋体" w:hint="eastAsia"/>
+                <w:rFonts w:ascii="宋体" w:eastAsia="宋体" w:hAnsi="宋体"/>
                 <w:kern w:val="2"/>
                 <w:sz w:val="21"/>
                 <w:szCs w:val="21"/>
@@ -4352,7 +4371,7 @@
 </file>
 
 <file path=customXml/itemProps1.xml><?xml version="1.0" encoding="utf-8"?>
-<ds:datastoreItem xmlns:ds="http://schemas.openxmlformats.org/officeDocument/2006/customXml" ds:itemID="{B0900943-BDDD-4028-8B22-0C57C60FA927}">
+<ds:datastoreItem xmlns:ds="http://schemas.openxmlformats.org/officeDocument/2006/customXml" ds:itemID="{B3E7DB5C-9178-4921-8FF4-92867585E628}">
   <ds:schemaRefs>
     <ds:schemaRef ds:uri="http://schemas.openxmlformats.org/officeDocument/2006/bibliography"/>
   </ds:schemaRefs>

</xml_diff>